<commit_message>
IT IMS and Sadhana Module
Sprint User Stories updated
</commit_message>
<xml_diff>
--- a/02 Satvata/Sadhana Module/04 User Story Elaboration.docx
+++ b/02 Satvata/Sadhana Module/04 User Story Elaboration.docx
@@ -127,7 +127,19 @@
           </w:tcPr>
           <w:p>
             <w:r>
-              <w:t>Capture only some basic information about the devotee (as much as required) - we need to capture sadhana facilitator, the devotee’s category (brahmachari or grhasta) and service (as the sadhana parameters are calculated differently for devotees doing different services)</w:t>
+              <w:t>Capture only some basic information about the devotee (as much as required) - we need to capture sadhana facilitator, the devotee’s category (</w:t>
+            </w:r>
+            <w:r>
+              <w:t>Brahmachari</w:t>
+            </w:r>
+            <w:r>
+              <w:t xml:space="preserve"> or </w:t>
+            </w:r>
+            <w:r>
+              <w:t>Grhasta</w:t>
+            </w:r>
+            <w:r>
+              <w:t>) and service (as the sadhana parameters are calculated differently for devotees doing different services)</w:t>
             </w:r>
           </w:p>
         </w:tc>
@@ -852,7 +864,10 @@
         <w:pStyle w:val="UserStory"/>
       </w:pPr>
       <w:r>
-        <w:t xml:space="preserve">US-DSD-010b: </w:t>
+        <w:t>US-DSD-010B</w:t>
+      </w:r>
+      <w:r>
+        <w:t xml:space="preserve">: </w:t>
       </w:r>
       <w:r>
         <w:rPr>
@@ -910,7 +925,13 @@
         <w:t>I want to</w:t>
       </w:r>
       <w:r>
-        <w:t xml:space="preserve"> edit the sadhana points of the devotees and make corrections </w:t>
+        <w:t xml:space="preserve"> </w:t>
+      </w:r>
+      <w:r>
+        <w:t>regularize</w:t>
+      </w:r>
+      <w:r>
+        <w:t xml:space="preserve"> the sadhana points of the devotees and make corrections </w:t>
       </w:r>
       <w:r>
         <w:rPr>
@@ -923,11 +944,70 @@
       </w:r>
     </w:p>
     <w:p>
-      <w:r>
-        <w:t xml:space="preserve">11A) Edit Excuse: </w:t>
-      </w:r>
-      <w:r>
-        <w:t xml:space="preserve">Regularization Excuses for Brahmachari Devotees: </w:t>
+      <w:pPr>
+        <w:pStyle w:val="Heading3"/>
+      </w:pPr>
+      <w:r>
+        <w:t>US-DSD-011</w:t>
+      </w:r>
+      <w:r>
+        <w:t>A:</w:t>
+      </w:r>
+      <w:r>
+        <w:t xml:space="preserve"> Edit </w:t>
+      </w:r>
+      <w:r>
+        <w:t xml:space="preserve">Sadhana </w:t>
+      </w:r>
+      <w:r>
+        <w:t>Points:</w:t>
+      </w:r>
+      <w:r>
+        <w:t xml:space="preserve"> </w:t>
+      </w:r>
+    </w:p>
+    <w:p>
+      <w:r>
+        <w:t xml:space="preserve">If the devotee has not punched, the </w:t>
+      </w:r>
+      <w:r>
+        <w:t>anga time will be blank and anga points will be 0</w:t>
+      </w:r>
+      <w:r>
+        <w:t>.</w:t>
+      </w:r>
+      <w:r>
+        <w:t xml:space="preserve"> The anga points can be given (provided the devotee has attended sadhana but not punched). </w:t>
+      </w:r>
+    </w:p>
+    <w:p>
+      <w:pPr>
+        <w:pStyle w:val="Heading3"/>
+      </w:pPr>
+      <w:r>
+        <w:t>US-DSD-011</w:t>
+      </w:r>
+      <w:r>
+        <w:t>B</w:t>
+      </w:r>
+      <w:r>
+        <w:t xml:space="preserve">: Edit Excuse: </w:t>
+      </w:r>
+    </w:p>
+    <w:p>
+      <w:r>
+        <w:t xml:space="preserve">If the devotee has not attended, and hence not punched the anga time will be blank &amp; anga points will be 0. The temple commander need to capture why the devotee has not attended the sadhana on that day. </w:t>
+      </w:r>
+    </w:p>
+    <w:p>
+      <w:r>
+        <w:t>Excuses for Brahmachari Devotees</w:t>
+      </w:r>
+      <w:r>
+        <w:t xml:space="preserve"> are as follows</w:t>
+      </w:r>
+      <w:r>
+        <w:t xml:space="preserve">: </w:t>
       </w:r>
     </w:p>
     <w:p>
@@ -980,29 +1060,115 @@
     </w:p>
     <w:p>
       <w:r>
-        <w:t xml:space="preserve">11B) Edit </w:t>
-      </w:r>
-      <w:r>
-        <w:t xml:space="preserve">Sadhana </w:t>
-      </w:r>
-      <w:r>
-        <w:t>Points:</w:t>
-      </w:r>
-      <w:r>
-        <w:t xml:space="preserve"> If the devotee has not punched, the points can be keyed in.</w:t>
-      </w:r>
-    </w:p>
-    <w:p>
-      <w:r>
-        <w:t>11C) Override Points:</w:t>
-      </w:r>
-      <w:r>
-        <w:t xml:space="preserve"> If the devotee h</w:t>
+        <w:t>For Grhasta Devotees the</w:t>
+      </w:r>
+      <w:r>
+        <w:t>re are additional</w:t>
+      </w:r>
+      <w:r>
+        <w:t xml:space="preserve"> excuses </w:t>
+      </w:r>
+      <w:r>
+        <w:t>available</w:t>
+      </w:r>
+      <w:r>
+        <w:t>.</w:t>
+      </w:r>
+    </w:p>
+    <w:p>
+      <w:pPr>
+        <w:pStyle w:val="ListParagraph"/>
+        <w:numPr>
+          <w:ilvl w:val="0"/>
+          <w:numId w:val="19"/>
+        </w:numPr>
+      </w:pPr>
+      <w:r>
+        <w:t>WO (Waive Off)</w:t>
+      </w:r>
+    </w:p>
+    <w:p>
+      <w:pPr>
+        <w:pStyle w:val="ListParagraph"/>
+        <w:numPr>
+          <w:ilvl w:val="0"/>
+          <w:numId w:val="19"/>
+        </w:numPr>
+      </w:pPr>
+      <w:r>
+        <w:t>CL (Casual Leave)</w:t>
+      </w:r>
+    </w:p>
+    <w:p>
+      <w:pPr>
+        <w:pStyle w:val="ListParagraph"/>
+        <w:numPr>
+          <w:ilvl w:val="0"/>
+          <w:numId w:val="19"/>
+        </w:numPr>
+      </w:pPr>
+      <w:r>
+        <w:t>EL (Earned Leave)</w:t>
       </w:r>
       <w:bookmarkStart w:id="4" w:name="_GoBack"/>
       <w:bookmarkEnd w:id="4"/>
-      <w:r>
-        <w:t>as punched, and the points has to be corrected, only temple commander can override it and in such cases a log is maintained.</w:t>
+    </w:p>
+    <w:p>
+      <w:pPr>
+        <w:pStyle w:val="Heading3"/>
+      </w:pPr>
+      <w:r>
+        <w:lastRenderedPageBreak/>
+        <w:t>US-DSD-011</w:t>
+      </w:r>
+      <w:r>
+        <w:t>C:</w:t>
+      </w:r>
+      <w:r>
+        <w:t xml:space="preserve"> Override Points:</w:t>
+      </w:r>
+      <w:r>
+        <w:t xml:space="preserve"> </w:t>
+      </w:r>
+    </w:p>
+    <w:p>
+      <w:r>
+        <w:t>If the devotee has punched</w:t>
+      </w:r>
+      <w:r>
+        <w:t xml:space="preserve"> late (but attended full sadhana)</w:t>
+      </w:r>
+      <w:r>
+        <w:t xml:space="preserve">, </w:t>
+      </w:r>
+      <w:r>
+        <w:t>the points has to be corrected. On</w:t>
+      </w:r>
+      <w:r>
+        <w:t xml:space="preserve">ly temple commander can override it and in such cases a log </w:t>
+      </w:r>
+      <w:r>
+        <w:t>needs to be</w:t>
+      </w:r>
+      <w:r>
+        <w:t xml:space="preserve"> maintained</w:t>
+      </w:r>
+      <w:r>
+        <w:t xml:space="preserve"> (devotee name, date, anga, actual points, and assigned points, who regularized it and when)</w:t>
+      </w:r>
+      <w:r>
+        <w:t>.</w:t>
+      </w:r>
+    </w:p>
+    <w:p>
+      <w:pPr>
+        <w:pStyle w:val="Heading2"/>
+      </w:pPr>
+      <w:r>
+        <w:t>US-DSD-012</w:t>
+      </w:r>
+      <w:r>
+        <w:t>: View Sadhana Attendance</w:t>
       </w:r>
     </w:p>
     <w:p>
@@ -1010,15 +1176,58 @@
         <w:pStyle w:val="UserStory"/>
       </w:pPr>
       <w:r>
-        <w:t xml:space="preserve">US-DSD-011b: </w:t>
-      </w:r>
-      <w:r>
         <w:rPr>
           <w:b/>
         </w:rPr>
         <w:t>As a</w:t>
       </w:r>
       <w:r>
+        <w:t xml:space="preserve"> Temple Commander </w:t>
+      </w:r>
+      <w:r>
+        <w:rPr>
+          <w:b/>
+        </w:rPr>
+        <w:t>I want to</w:t>
+      </w:r>
+      <w:r>
+        <w:t xml:space="preserve"> </w:t>
+      </w:r>
+      <w:r>
+        <w:t>switch between sadhana points and</w:t>
+      </w:r>
+      <w:r>
+        <w:t xml:space="preserve"> the sadhana attendance punch timings </w:t>
+      </w:r>
+      <w:r>
+        <w:rPr>
+          <w:b/>
+        </w:rPr>
+        <w:t>so that</w:t>
+      </w:r>
+      <w:r>
+        <w:t xml:space="preserve"> I can see who has punched at what time.</w:t>
+      </w:r>
+    </w:p>
+    <w:p>
+      <w:r>
+        <w:t>Note: The time recorded through biometric machine should never be edited.</w:t>
+      </w:r>
+    </w:p>
+    <w:p>
+      <w:pPr>
+        <w:pStyle w:val="UserStory"/>
+      </w:pPr>
+      <w:r>
+        <w:t xml:space="preserve">US-DSD-012b: </w:t>
+      </w:r>
+      <w:r>
+        <w:rPr>
+          <w:b/>
+        </w:rPr>
+        <w:t>As a</w:t>
+      </w:r>
+      <w:r>
         <w:t xml:space="preserve"> Grhasta Admin </w:t>
       </w:r>
       <w:r>
@@ -1028,7 +1237,13 @@
         <w:t>I want to</w:t>
       </w:r>
       <w:r>
-        <w:t xml:space="preserve"> edit the sadhana points of the grhasta devotees and make corrections </w:t>
+        <w:t xml:space="preserve"> edit the sadhana points of the </w:t>
+      </w:r>
+      <w:r>
+        <w:t>Grhasta</w:t>
+      </w:r>
+      <w:r>
+        <w:t xml:space="preserve"> devotees and make corrections </w:t>
       </w:r>
       <w:r>
         <w:rPr>
@@ -1045,10 +1260,10 @@
         <w:pStyle w:val="Heading2"/>
       </w:pPr>
       <w:r>
-        <w:t>US-DSD-012</w:t>
-      </w:r>
-      <w:r>
-        <w:t>: View Sadhana Attendance</w:t>
+        <w:t>US-DSD-013</w:t>
+      </w:r>
+      <w:r>
+        <w:t>: Filter Sadhana Data</w:t>
       </w:r>
     </w:p>
     <w:p>
@@ -1071,13 +1286,58 @@
         <w:t>I want to</w:t>
       </w:r>
       <w:r>
+        <w:t xml:space="preserve"> filter the sadhana data based on devotee, date range, facilitator, category or services </w:t>
+      </w:r>
+      <w:r>
+        <w:rPr>
+          <w:b/>
+        </w:rPr>
+        <w:t>so that</w:t>
+      </w:r>
+      <w:r>
+        <w:t xml:space="preserve"> I can view the list according to my requirements.</w:t>
+      </w:r>
+    </w:p>
+    <w:p>
+      <w:r>
+        <w:t>Note: When the name of a specific devotee is selected, then we can view the sadhana data for a date range. If the devotee name is not selected, then for a particular date we can view the sadhana of all the devotees who satisfy the given criteria (facilitator, category, service etc.)</w:t>
+      </w:r>
+    </w:p>
+    <w:p>
+      <w:pPr>
+        <w:pStyle w:val="Heading2"/>
+      </w:pPr>
+      <w:r>
+        <w:t>US-DSD-014: Generate Daily Sadhana Report</w:t>
+      </w:r>
+    </w:p>
+    <w:p>
+      <w:pPr>
+        <w:pStyle w:val="UserStory"/>
+      </w:pPr>
+      <w:r>
+        <w:rPr>
+          <w:b/>
+        </w:rPr>
+        <w:t>As a</w:t>
+      </w:r>
+      <w:r>
+        <w:t xml:space="preserve"> Temple Commander </w:t>
+      </w:r>
+      <w:r>
+        <w:rPr>
+          <w:b/>
+        </w:rPr>
+        <w:t>I want to</w:t>
+      </w:r>
+      <w:r>
         <w:t xml:space="preserve"> </w:t>
       </w:r>
       <w:r>
-        <w:t>switch between sadhana points and</w:t>
-      </w:r>
-      <w:r>
-        <w:t xml:space="preserve"> the sadhana attendance punch timings </w:t>
+        <w:t>generate the daily sadhana report</w:t>
+      </w:r>
+      <w:r>
+        <w:t xml:space="preserve"> </w:t>
       </w:r>
       <w:r>
         <w:rPr>
@@ -1086,12 +1346,41 @@
         <w:t>so that</w:t>
       </w:r>
       <w:r>
-        <w:t xml:space="preserve"> I can see who has punched at what time.</w:t>
-      </w:r>
-    </w:p>
-    <w:p>
-      <w:r>
-        <w:t>Note: The time recorded through biometric machine should never be edited.</w:t>
+        <w:t xml:space="preserve"> I can </w:t>
+      </w:r>
+      <w:r>
+        <w:t>display it in the notice board for the devotees to see and update.</w:t>
+      </w:r>
+    </w:p>
+    <w:p>
+      <w:r>
+        <w:t xml:space="preserve">A report is placed in the ashram notice board for </w:t>
+      </w:r>
+      <w:r>
+        <w:t>Brahmachari</w:t>
+      </w:r>
+      <w:r>
+        <w:t xml:space="preserve"> devotees to update their regularization, reading minutes, japa completion time and remarks if any.</w:t>
+      </w:r>
+      <w:r>
+        <w:t xml:space="preserve"> The data collected is updated through the sadhana regularization feature provided to temple commander or his authorized representative.</w:t>
+      </w:r>
+      <w:r>
+        <w:t xml:space="preserve"> </w:t>
+      </w:r>
+    </w:p>
+    <w:p>
+      <w:pPr>
+        <w:pStyle w:val="Heading2"/>
+      </w:pPr>
+      <w:r>
+        <w:t>US-DSD-01</w:t>
+      </w:r>
+      <w:r>
+        <w:t>5</w:t>
+      </w:r>
+      <w:r>
+        <w:t>: Generate Daily Pujari Report</w:t>
       </w:r>
     </w:p>
     <w:p>
@@ -1099,254 +1388,108 @@
         <w:pStyle w:val="UserStory"/>
       </w:pPr>
       <w:r>
+        <w:rPr>
+          <w:b/>
+        </w:rPr>
+        <w:t>As a</w:t>
+      </w:r>
+      <w:r>
+        <w:t xml:space="preserve"> Temple Commander </w:t>
+      </w:r>
+      <w:r>
+        <w:rPr>
+          <w:b/>
+        </w:rPr>
+        <w:t>I want to</w:t>
+      </w:r>
+      <w:r>
+        <w:t xml:space="preserve"> </w:t>
+      </w:r>
+      <w:r>
+        <w:t>generate the daily report for pujaris</w:t>
+      </w:r>
+      <w:r>
+        <w:t xml:space="preserve"> </w:t>
+      </w:r>
+      <w:r>
+        <w:rPr>
+          <w:b/>
+        </w:rPr>
+        <w:t>so that</w:t>
+      </w:r>
+      <w:r>
+        <w:t xml:space="preserve"> I can </w:t>
+      </w:r>
+      <w:r>
+        <w:t>display it in the notice board for the pujari devotees to see and update.</w:t>
+      </w:r>
+    </w:p>
+    <w:p>
+      <w:pPr>
+        <w:pStyle w:val="Heading2"/>
+      </w:pPr>
+      <w:r>
+        <w:t>US-DSD-016: Generate Monthly Sadhana Report</w:t>
+      </w:r>
+    </w:p>
+    <w:p>
+      <w:pPr>
+        <w:pStyle w:val="UserStory"/>
+      </w:pPr>
+      <w:r>
+        <w:rPr>
+          <w:b/>
+        </w:rPr>
+        <w:t>As a</w:t>
+      </w:r>
+      <w:r>
+        <w:t xml:space="preserve"> Temple Commander </w:t>
+      </w:r>
+      <w:r>
+        <w:rPr>
+          <w:b/>
+        </w:rPr>
+        <w:t>I want to</w:t>
+      </w:r>
+      <w:r>
+        <w:t xml:space="preserve"> </w:t>
+      </w:r>
+      <w:r>
+        <w:t>generate the monthly sadhana report</w:t>
+      </w:r>
+      <w:r>
+        <w:t xml:space="preserve"> </w:t>
+      </w:r>
+      <w:r>
+        <w:rPr>
+          <w:b/>
+        </w:rPr>
+        <w:t>so that</w:t>
+      </w:r>
+      <w:r>
+        <w:t xml:space="preserve"> I can </w:t>
+      </w:r>
+      <w:r>
+        <w:t>submit it to the management who want to analyze the sadhana of the devotee.</w:t>
+      </w:r>
+    </w:p>
+    <w:p>
+      <w:pPr>
+        <w:pStyle w:val="Heading2"/>
+      </w:pPr>
+      <w:r>
+        <w:t>US-DSD-017: Generate Monthly Percentage Summary Report</w:t>
+      </w:r>
+    </w:p>
+    <w:p>
+      <w:pPr>
+        <w:pStyle w:val="UserStory"/>
+      </w:pPr>
+      <w:r>
+        <w:rPr>
+          <w:b/>
+        </w:rPr>
         <w:lastRenderedPageBreak/>
-        <w:t xml:space="preserve">US-DSD-012b: </w:t>
-      </w:r>
-      <w:r>
-        <w:rPr>
-          <w:b/>
-        </w:rPr>
-        <w:t>As a</w:t>
-      </w:r>
-      <w:r>
-        <w:t xml:space="preserve"> Grhasta Admin </w:t>
-      </w:r>
-      <w:r>
-        <w:rPr>
-          <w:b/>
-        </w:rPr>
-        <w:t>I want to</w:t>
-      </w:r>
-      <w:r>
-        <w:t xml:space="preserve"> edit the sadhana points of the grhasta devotees and make corrections </w:t>
-      </w:r>
-      <w:r>
-        <w:rPr>
-          <w:b/>
-        </w:rPr>
-        <w:t>so that</w:t>
-      </w:r>
-      <w:r>
-        <w:t xml:space="preserve"> I can accommodate the missing points.</w:t>
-      </w:r>
-    </w:p>
-    <w:p>
-      <w:pPr>
-        <w:pStyle w:val="Heading2"/>
-      </w:pPr>
-      <w:r>
-        <w:t>US-DSD-013</w:t>
-      </w:r>
-      <w:r>
-        <w:t>: Filter Sadhana Data</w:t>
-      </w:r>
-    </w:p>
-    <w:p>
-      <w:pPr>
-        <w:pStyle w:val="UserStory"/>
-      </w:pPr>
-      <w:r>
-        <w:rPr>
-          <w:b/>
-        </w:rPr>
-        <w:t>As a</w:t>
-      </w:r>
-      <w:r>
-        <w:t xml:space="preserve"> Temple Commander </w:t>
-      </w:r>
-      <w:r>
-        <w:rPr>
-          <w:b/>
-        </w:rPr>
-        <w:t>I want to</w:t>
-      </w:r>
-      <w:r>
-        <w:t xml:space="preserve"> filter the sadhana data based on devotee, date range, facilitator, category or services </w:t>
-      </w:r>
-      <w:r>
-        <w:rPr>
-          <w:b/>
-        </w:rPr>
-        <w:t>so that</w:t>
-      </w:r>
-      <w:r>
-        <w:t xml:space="preserve"> I can view the list according to my requirements.</w:t>
-      </w:r>
-    </w:p>
-    <w:p>
-      <w:pPr>
-        <w:pStyle w:val="Heading2"/>
-      </w:pPr>
-      <w:r>
-        <w:t>US-DSD-014: Generate Daily Sadhana Report</w:t>
-      </w:r>
-    </w:p>
-    <w:p>
-      <w:pPr>
-        <w:pStyle w:val="UserStory"/>
-      </w:pPr>
-      <w:r>
-        <w:rPr>
-          <w:b/>
-        </w:rPr>
-        <w:t>As a</w:t>
-      </w:r>
-      <w:r>
-        <w:t xml:space="preserve"> Temple Commander </w:t>
-      </w:r>
-      <w:r>
-        <w:rPr>
-          <w:b/>
-        </w:rPr>
-        <w:t>I want to</w:t>
-      </w:r>
-      <w:r>
-        <w:t xml:space="preserve"> </w:t>
-      </w:r>
-      <w:r>
-        <w:t>generate the daily sadhana report</w:t>
-      </w:r>
-      <w:r>
-        <w:t xml:space="preserve"> </w:t>
-      </w:r>
-      <w:r>
-        <w:rPr>
-          <w:b/>
-        </w:rPr>
-        <w:t>so that</w:t>
-      </w:r>
-      <w:r>
-        <w:t xml:space="preserve"> I can </w:t>
-      </w:r>
-      <w:r>
-        <w:t>display it in the notice board for the devotees to see and update.</w:t>
-      </w:r>
-    </w:p>
-    <w:p>
-      <w:r>
-        <w:t xml:space="preserve">A report is placed in the ashram notice board for brahmachari devotees to update their regularization, reading minutes, japa completion time and remarks if any. </w:t>
-      </w:r>
-    </w:p>
-    <w:p>
-      <w:pPr>
-        <w:pStyle w:val="Heading2"/>
-      </w:pPr>
-      <w:r>
-        <w:t>US-DSD-01</w:t>
-      </w:r>
-      <w:r>
-        <w:t>5</w:t>
-      </w:r>
-      <w:r>
-        <w:t>: Generate Daily Pujari Report</w:t>
-      </w:r>
-    </w:p>
-    <w:p>
-      <w:pPr>
-        <w:pStyle w:val="UserStory"/>
-      </w:pPr>
-      <w:r>
-        <w:rPr>
-          <w:b/>
-        </w:rPr>
-        <w:t>As a</w:t>
-      </w:r>
-      <w:r>
-        <w:t xml:space="preserve"> Temple Commander </w:t>
-      </w:r>
-      <w:r>
-        <w:rPr>
-          <w:b/>
-        </w:rPr>
-        <w:t>I want to</w:t>
-      </w:r>
-      <w:r>
-        <w:t xml:space="preserve"> </w:t>
-      </w:r>
-      <w:r>
-        <w:t>generate the daily report for pujaris</w:t>
-      </w:r>
-      <w:r>
-        <w:t xml:space="preserve"> </w:t>
-      </w:r>
-      <w:r>
-        <w:rPr>
-          <w:b/>
-        </w:rPr>
-        <w:t>so that</w:t>
-      </w:r>
-      <w:r>
-        <w:t xml:space="preserve"> I can </w:t>
-      </w:r>
-      <w:r>
-        <w:t>display it in the notice board for the pujari devotees to see and update.</w:t>
-      </w:r>
-    </w:p>
-    <w:p>
-      <w:pPr>
-        <w:pStyle w:val="Heading2"/>
-      </w:pPr>
-      <w:r>
-        <w:t>US-DSD-016: Generate Monthly Sadhana Report</w:t>
-      </w:r>
-    </w:p>
-    <w:p>
-      <w:pPr>
-        <w:pStyle w:val="UserStory"/>
-      </w:pPr>
-      <w:r>
-        <w:rPr>
-          <w:b/>
-        </w:rPr>
-        <w:t>As a</w:t>
-      </w:r>
-      <w:r>
-        <w:t xml:space="preserve"> Temple Commander </w:t>
-      </w:r>
-      <w:r>
-        <w:rPr>
-          <w:b/>
-        </w:rPr>
-        <w:t>I want to</w:t>
-      </w:r>
-      <w:r>
-        <w:t xml:space="preserve"> </w:t>
-      </w:r>
-      <w:r>
-        <w:t>generate the monthly sadhana report</w:t>
-      </w:r>
-      <w:r>
-        <w:t xml:space="preserve"> </w:t>
-      </w:r>
-      <w:r>
-        <w:rPr>
-          <w:b/>
-        </w:rPr>
-        <w:t>so that</w:t>
-      </w:r>
-      <w:r>
-        <w:t xml:space="preserve"> I can </w:t>
-      </w:r>
-      <w:r>
-        <w:t>submit it to the management who want to analyze the sadhana of the devotee.</w:t>
-      </w:r>
-    </w:p>
-    <w:p>
-      <w:pPr>
-        <w:pStyle w:val="Heading2"/>
-      </w:pPr>
-      <w:r>
-        <w:t>US-DSD-017: Generate Monthly Percentage Summary Report</w:t>
-      </w:r>
-    </w:p>
-    <w:p>
-      <w:pPr>
-        <w:pStyle w:val="UserStory"/>
-      </w:pPr>
-      <w:r>
-        <w:rPr>
-          <w:b/>
-        </w:rPr>
         <w:t>As a</w:t>
       </w:r>
       <w:r>
@@ -1511,11 +1654,16 @@
       </w:r>
     </w:p>
     <w:p>
-      <w:r>
-        <w:rPr>
-          <w:b/>
+      <w:pPr>
+        <w:rPr>
           <w:lang w:val="en-IN"/>
         </w:rPr>
+      </w:pPr>
+      <w:r>
+        <w:rPr>
+          <w:b/>
+          <w:lang w:val="en-IN"/>
+        </w:rPr>
         <w:t>Note:</w:t>
       </w:r>
       <w:r>
@@ -1524,11 +1672,7 @@
         </w:rPr>
         <w:t xml:space="preserve"> User is associated with roles and the role determines what link the user gets access to. Not only at the module level, but every link that can be clicked to activate a feature should be controlled by user role mapping.</w:t>
       </w:r>
-      <w:r>
-        <w:t xml:space="preserve"> </w:t>
-      </w:r>
-    </w:p>
-    <w:p/>
+    </w:p>
     <w:sectPr>
       <w:pgSz w:w="11907" w:h="16839" w:code="9"/>
       <w:pgMar w:top="1080" w:right="1080" w:bottom="1080" w:left="1080" w:header="720" w:footer="720" w:gutter="0"/>
@@ -1693,6 +1837,119 @@
     </w:lvl>
   </w:abstractNum>
   <w:abstractNum w:abstractNumId="1" w15:restartNumberingAfterBreak="0">
+    <w:nsid w:val="081F4604"/>
+    <w:multiLevelType w:val="hybridMultilevel"/>
+    <w:tmpl w:val="B41C17D6"/>
+    <w:lvl w:ilvl="0" w:tplc="04090001">
+      <w:start w:val="1"/>
+      <w:numFmt w:val="bullet"/>
+      <w:lvlText w:val=""/>
+      <w:lvlJc w:val="left"/>
+      <w:pPr>
+        <w:ind w:left="720" w:hanging="360"/>
+      </w:pPr>
+      <w:rPr>
+        <w:rFonts w:ascii="Symbol" w:hAnsi="Symbol" w:hint="default"/>
+      </w:rPr>
+    </w:lvl>
+    <w:lvl w:ilvl="1" w:tplc="04090003" w:tentative="1">
+      <w:start w:val="1"/>
+      <w:numFmt w:val="bullet"/>
+      <w:lvlText w:val="o"/>
+      <w:lvlJc w:val="left"/>
+      <w:pPr>
+        <w:ind w:left="1440" w:hanging="360"/>
+      </w:pPr>
+      <w:rPr>
+        <w:rFonts w:ascii="Courier New" w:hAnsi="Courier New" w:cs="Courier New" w:hint="default"/>
+      </w:rPr>
+    </w:lvl>
+    <w:lvl w:ilvl="2" w:tplc="04090005" w:tentative="1">
+      <w:start w:val="1"/>
+      <w:numFmt w:val="bullet"/>
+      <w:lvlText w:val=""/>
+      <w:lvlJc w:val="left"/>
+      <w:pPr>
+        <w:ind w:left="2160" w:hanging="360"/>
+      </w:pPr>
+      <w:rPr>
+        <w:rFonts w:ascii="Wingdings" w:hAnsi="Wingdings" w:hint="default"/>
+      </w:rPr>
+    </w:lvl>
+    <w:lvl w:ilvl="3" w:tplc="04090001" w:tentative="1">
+      <w:start w:val="1"/>
+      <w:numFmt w:val="bullet"/>
+      <w:lvlText w:val=""/>
+      <w:lvlJc w:val="left"/>
+      <w:pPr>
+        <w:ind w:left="2880" w:hanging="360"/>
+      </w:pPr>
+      <w:rPr>
+        <w:rFonts w:ascii="Symbol" w:hAnsi="Symbol" w:hint="default"/>
+      </w:rPr>
+    </w:lvl>
+    <w:lvl w:ilvl="4" w:tplc="04090003" w:tentative="1">
+      <w:start w:val="1"/>
+      <w:numFmt w:val="bullet"/>
+      <w:lvlText w:val="o"/>
+      <w:lvlJc w:val="left"/>
+      <w:pPr>
+        <w:ind w:left="3600" w:hanging="360"/>
+      </w:pPr>
+      <w:rPr>
+        <w:rFonts w:ascii="Courier New" w:hAnsi="Courier New" w:cs="Courier New" w:hint="default"/>
+      </w:rPr>
+    </w:lvl>
+    <w:lvl w:ilvl="5" w:tplc="04090005" w:tentative="1">
+      <w:start w:val="1"/>
+      <w:numFmt w:val="bullet"/>
+      <w:lvlText w:val=""/>
+      <w:lvlJc w:val="left"/>
+      <w:pPr>
+        <w:ind w:left="4320" w:hanging="360"/>
+      </w:pPr>
+      <w:rPr>
+        <w:rFonts w:ascii="Wingdings" w:hAnsi="Wingdings" w:hint="default"/>
+      </w:rPr>
+    </w:lvl>
+    <w:lvl w:ilvl="6" w:tplc="04090001" w:tentative="1">
+      <w:start w:val="1"/>
+      <w:numFmt w:val="bullet"/>
+      <w:lvlText w:val=""/>
+      <w:lvlJc w:val="left"/>
+      <w:pPr>
+        <w:ind w:left="5040" w:hanging="360"/>
+      </w:pPr>
+      <w:rPr>
+        <w:rFonts w:ascii="Symbol" w:hAnsi="Symbol" w:hint="default"/>
+      </w:rPr>
+    </w:lvl>
+    <w:lvl w:ilvl="7" w:tplc="04090003" w:tentative="1">
+      <w:start w:val="1"/>
+      <w:numFmt w:val="bullet"/>
+      <w:lvlText w:val="o"/>
+      <w:lvlJc w:val="left"/>
+      <w:pPr>
+        <w:ind w:left="5760" w:hanging="360"/>
+      </w:pPr>
+      <w:rPr>
+        <w:rFonts w:ascii="Courier New" w:hAnsi="Courier New" w:cs="Courier New" w:hint="default"/>
+      </w:rPr>
+    </w:lvl>
+    <w:lvl w:ilvl="8" w:tplc="04090005" w:tentative="1">
+      <w:start w:val="1"/>
+      <w:numFmt w:val="bullet"/>
+      <w:lvlText w:val=""/>
+      <w:lvlJc w:val="left"/>
+      <w:pPr>
+        <w:ind w:left="6480" w:hanging="360"/>
+      </w:pPr>
+      <w:rPr>
+        <w:rFonts w:ascii="Wingdings" w:hAnsi="Wingdings" w:hint="default"/>
+      </w:rPr>
+    </w:lvl>
+  </w:abstractNum>
+  <w:abstractNum w:abstractNumId="2" w15:restartNumberingAfterBreak="0">
     <w:nsid w:val="0D191E9A"/>
     <w:multiLevelType w:val="hybridMultilevel"/>
     <w:tmpl w:val="B96A9B0E"/>
@@ -1805,7 +2062,7 @@
       </w:rPr>
     </w:lvl>
   </w:abstractNum>
-  <w:abstractNum w:abstractNumId="2" w15:restartNumberingAfterBreak="0">
+  <w:abstractNum w:abstractNumId="3" w15:restartNumberingAfterBreak="0">
     <w:nsid w:val="34986E06"/>
     <w:multiLevelType w:val="hybridMultilevel"/>
     <w:tmpl w:val="51D48894"/>
@@ -1918,7 +2175,7 @@
       </w:rPr>
     </w:lvl>
   </w:abstractNum>
-  <w:abstractNum w:abstractNumId="3" w15:restartNumberingAfterBreak="0">
+  <w:abstractNum w:abstractNumId="4" w15:restartNumberingAfterBreak="0">
     <w:nsid w:val="3AB33800"/>
     <w:multiLevelType w:val="hybridMultilevel"/>
     <w:tmpl w:val="24AAF262"/>
@@ -2031,7 +2288,7 @@
       </w:rPr>
     </w:lvl>
   </w:abstractNum>
-  <w:abstractNum w:abstractNumId="4" w15:restartNumberingAfterBreak="0">
+  <w:abstractNum w:abstractNumId="5" w15:restartNumberingAfterBreak="0">
     <w:nsid w:val="3B2F281F"/>
     <w:multiLevelType w:val="hybridMultilevel"/>
     <w:tmpl w:val="45205FCC"/>
@@ -2144,7 +2401,7 @@
       </w:rPr>
     </w:lvl>
   </w:abstractNum>
-  <w:abstractNum w:abstractNumId="5" w15:restartNumberingAfterBreak="0">
+  <w:abstractNum w:abstractNumId="6" w15:restartNumberingAfterBreak="0">
     <w:nsid w:val="3DC2002A"/>
     <w:multiLevelType w:val="hybridMultilevel"/>
     <w:tmpl w:val="E5E40408"/>
@@ -2256,7 +2513,7 @@
       </w:rPr>
     </w:lvl>
   </w:abstractNum>
-  <w:abstractNum w:abstractNumId="6" w15:restartNumberingAfterBreak="0">
+  <w:abstractNum w:abstractNumId="7" w15:restartNumberingAfterBreak="0">
     <w:nsid w:val="453719D1"/>
     <w:multiLevelType w:val="hybridMultilevel"/>
     <w:tmpl w:val="2DB6F790"/>
@@ -2369,7 +2626,7 @@
       </w:rPr>
     </w:lvl>
   </w:abstractNum>
-  <w:abstractNum w:abstractNumId="7" w15:restartNumberingAfterBreak="0">
+  <w:abstractNum w:abstractNumId="8" w15:restartNumberingAfterBreak="0">
     <w:nsid w:val="47ED1CE4"/>
     <w:multiLevelType w:val="hybridMultilevel"/>
     <w:tmpl w:val="3E4E8AE0"/>
@@ -2482,7 +2739,7 @@
       </w:rPr>
     </w:lvl>
   </w:abstractNum>
-  <w:abstractNum w:abstractNumId="8" w15:restartNumberingAfterBreak="0">
+  <w:abstractNum w:abstractNumId="9" w15:restartNumberingAfterBreak="0">
     <w:nsid w:val="48F23861"/>
     <w:multiLevelType w:val="hybridMultilevel"/>
     <w:tmpl w:val="2C087764"/>
@@ -2595,7 +2852,7 @@
       </w:rPr>
     </w:lvl>
   </w:abstractNum>
-  <w:abstractNum w:abstractNumId="9" w15:restartNumberingAfterBreak="0">
+  <w:abstractNum w:abstractNumId="10" w15:restartNumberingAfterBreak="0">
     <w:nsid w:val="495349CA"/>
     <w:multiLevelType w:val="hybridMultilevel"/>
     <w:tmpl w:val="0D92E280"/>
@@ -2708,7 +2965,7 @@
       </w:rPr>
     </w:lvl>
   </w:abstractNum>
-  <w:abstractNum w:abstractNumId="10" w15:restartNumberingAfterBreak="0">
+  <w:abstractNum w:abstractNumId="11" w15:restartNumberingAfterBreak="0">
     <w:nsid w:val="568856AB"/>
     <w:multiLevelType w:val="hybridMultilevel"/>
     <w:tmpl w:val="478AE3A2"/>
@@ -2821,7 +3078,7 @@
       </w:rPr>
     </w:lvl>
   </w:abstractNum>
-  <w:abstractNum w:abstractNumId="11" w15:restartNumberingAfterBreak="0">
+  <w:abstractNum w:abstractNumId="12" w15:restartNumberingAfterBreak="0">
     <w:nsid w:val="58520F76"/>
     <w:multiLevelType w:val="hybridMultilevel"/>
     <w:tmpl w:val="96F84A4C"/>
@@ -2934,7 +3191,120 @@
       </w:rPr>
     </w:lvl>
   </w:abstractNum>
-  <w:abstractNum w:abstractNumId="12" w15:restartNumberingAfterBreak="0">
+  <w:abstractNum w:abstractNumId="13" w15:restartNumberingAfterBreak="0">
+    <w:nsid w:val="5A5A6E24"/>
+    <w:multiLevelType w:val="hybridMultilevel"/>
+    <w:tmpl w:val="5F92F3EC"/>
+    <w:lvl w:ilvl="0" w:tplc="04090001">
+      <w:start w:val="1"/>
+      <w:numFmt w:val="bullet"/>
+      <w:lvlText w:val=""/>
+      <w:lvlJc w:val="left"/>
+      <w:pPr>
+        <w:ind w:left="720" w:hanging="360"/>
+      </w:pPr>
+      <w:rPr>
+        <w:rFonts w:ascii="Symbol" w:hAnsi="Symbol" w:hint="default"/>
+      </w:rPr>
+    </w:lvl>
+    <w:lvl w:ilvl="1" w:tplc="04090003" w:tentative="1">
+      <w:start w:val="1"/>
+      <w:numFmt w:val="bullet"/>
+      <w:lvlText w:val="o"/>
+      <w:lvlJc w:val="left"/>
+      <w:pPr>
+        <w:ind w:left="1440" w:hanging="360"/>
+      </w:pPr>
+      <w:rPr>
+        <w:rFonts w:ascii="Courier New" w:hAnsi="Courier New" w:cs="Courier New" w:hint="default"/>
+      </w:rPr>
+    </w:lvl>
+    <w:lvl w:ilvl="2" w:tplc="04090005" w:tentative="1">
+      <w:start w:val="1"/>
+      <w:numFmt w:val="bullet"/>
+      <w:lvlText w:val=""/>
+      <w:lvlJc w:val="left"/>
+      <w:pPr>
+        <w:ind w:left="2160" w:hanging="360"/>
+      </w:pPr>
+      <w:rPr>
+        <w:rFonts w:ascii="Wingdings" w:hAnsi="Wingdings" w:hint="default"/>
+      </w:rPr>
+    </w:lvl>
+    <w:lvl w:ilvl="3" w:tplc="04090001" w:tentative="1">
+      <w:start w:val="1"/>
+      <w:numFmt w:val="bullet"/>
+      <w:lvlText w:val=""/>
+      <w:lvlJc w:val="left"/>
+      <w:pPr>
+        <w:ind w:left="2880" w:hanging="360"/>
+      </w:pPr>
+      <w:rPr>
+        <w:rFonts w:ascii="Symbol" w:hAnsi="Symbol" w:hint="default"/>
+      </w:rPr>
+    </w:lvl>
+    <w:lvl w:ilvl="4" w:tplc="04090003" w:tentative="1">
+      <w:start w:val="1"/>
+      <w:numFmt w:val="bullet"/>
+      <w:lvlText w:val="o"/>
+      <w:lvlJc w:val="left"/>
+      <w:pPr>
+        <w:ind w:left="3600" w:hanging="360"/>
+      </w:pPr>
+      <w:rPr>
+        <w:rFonts w:ascii="Courier New" w:hAnsi="Courier New" w:cs="Courier New" w:hint="default"/>
+      </w:rPr>
+    </w:lvl>
+    <w:lvl w:ilvl="5" w:tplc="04090005" w:tentative="1">
+      <w:start w:val="1"/>
+      <w:numFmt w:val="bullet"/>
+      <w:lvlText w:val=""/>
+      <w:lvlJc w:val="left"/>
+      <w:pPr>
+        <w:ind w:left="4320" w:hanging="360"/>
+      </w:pPr>
+      <w:rPr>
+        <w:rFonts w:ascii="Wingdings" w:hAnsi="Wingdings" w:hint="default"/>
+      </w:rPr>
+    </w:lvl>
+    <w:lvl w:ilvl="6" w:tplc="04090001" w:tentative="1">
+      <w:start w:val="1"/>
+      <w:numFmt w:val="bullet"/>
+      <w:lvlText w:val=""/>
+      <w:lvlJc w:val="left"/>
+      <w:pPr>
+        <w:ind w:left="5040" w:hanging="360"/>
+      </w:pPr>
+      <w:rPr>
+        <w:rFonts w:ascii="Symbol" w:hAnsi="Symbol" w:hint="default"/>
+      </w:rPr>
+    </w:lvl>
+    <w:lvl w:ilvl="7" w:tplc="04090003" w:tentative="1">
+      <w:start w:val="1"/>
+      <w:numFmt w:val="bullet"/>
+      <w:lvlText w:val="o"/>
+      <w:lvlJc w:val="left"/>
+      <w:pPr>
+        <w:ind w:left="5760" w:hanging="360"/>
+      </w:pPr>
+      <w:rPr>
+        <w:rFonts w:ascii="Courier New" w:hAnsi="Courier New" w:cs="Courier New" w:hint="default"/>
+      </w:rPr>
+    </w:lvl>
+    <w:lvl w:ilvl="8" w:tplc="04090005" w:tentative="1">
+      <w:start w:val="1"/>
+      <w:numFmt w:val="bullet"/>
+      <w:lvlText w:val=""/>
+      <w:lvlJc w:val="left"/>
+      <w:pPr>
+        <w:ind w:left="6480" w:hanging="360"/>
+      </w:pPr>
+      <w:rPr>
+        <w:rFonts w:ascii="Wingdings" w:hAnsi="Wingdings" w:hint="default"/>
+      </w:rPr>
+    </w:lvl>
+  </w:abstractNum>
+  <w:abstractNum w:abstractNumId="14" w15:restartNumberingAfterBreak="0">
     <w:nsid w:val="622158AD"/>
     <w:multiLevelType w:val="hybridMultilevel"/>
     <w:tmpl w:val="7F80F26E"/>
@@ -3047,7 +3417,7 @@
       </w:rPr>
     </w:lvl>
   </w:abstractNum>
-  <w:abstractNum w:abstractNumId="13" w15:restartNumberingAfterBreak="0">
+  <w:abstractNum w:abstractNumId="15" w15:restartNumberingAfterBreak="0">
     <w:nsid w:val="6784121D"/>
     <w:multiLevelType w:val="hybridMultilevel"/>
     <w:tmpl w:val="191A68F2"/>
@@ -3160,7 +3530,7 @@
       </w:rPr>
     </w:lvl>
   </w:abstractNum>
-  <w:abstractNum w:abstractNumId="14" w15:restartNumberingAfterBreak="0">
+  <w:abstractNum w:abstractNumId="16" w15:restartNumberingAfterBreak="0">
     <w:nsid w:val="68EA178D"/>
     <w:multiLevelType w:val="hybridMultilevel"/>
     <w:tmpl w:val="5ECC3B9C"/>
@@ -3273,7 +3643,7 @@
       </w:rPr>
     </w:lvl>
   </w:abstractNum>
-  <w:abstractNum w:abstractNumId="15" w15:restartNumberingAfterBreak="0">
+  <w:abstractNum w:abstractNumId="17" w15:restartNumberingAfterBreak="0">
     <w:nsid w:val="75DC509C"/>
     <w:multiLevelType w:val="hybridMultilevel"/>
     <w:tmpl w:val="68B20D5E"/>
@@ -3386,7 +3756,7 @@
       </w:rPr>
     </w:lvl>
   </w:abstractNum>
-  <w:abstractNum w:abstractNumId="16" w15:restartNumberingAfterBreak="0">
+  <w:abstractNum w:abstractNumId="18" w15:restartNumberingAfterBreak="0">
     <w:nsid w:val="7B610EF1"/>
     <w:multiLevelType w:val="hybridMultilevel"/>
     <w:tmpl w:val="B4801860"/>
@@ -3500,55 +3870,61 @@
     </w:lvl>
   </w:abstractNum>
   <w:num w:numId="1">
-    <w:abstractNumId w:val="4"/>
+    <w:abstractNumId w:val="5"/>
   </w:num>
   <w:num w:numId="2">
-    <w:abstractNumId w:val="3"/>
+    <w:abstractNumId w:val="4"/>
   </w:num>
   <w:num w:numId="3">
     <w:abstractNumId w:val="0"/>
   </w:num>
   <w:num w:numId="4">
+    <w:abstractNumId w:val="8"/>
+  </w:num>
+  <w:num w:numId="5">
+    <w:abstractNumId w:val="14"/>
+  </w:num>
+  <w:num w:numId="6">
+    <w:abstractNumId w:val="11"/>
+  </w:num>
+  <w:num w:numId="7">
+    <w:abstractNumId w:val="17"/>
+  </w:num>
+  <w:num w:numId="8">
+    <w:abstractNumId w:val="6"/>
+  </w:num>
+  <w:num w:numId="9">
+    <w:abstractNumId w:val="3"/>
+  </w:num>
+  <w:num w:numId="10">
+    <w:abstractNumId w:val="10"/>
+  </w:num>
+  <w:num w:numId="11">
+    <w:abstractNumId w:val="15"/>
+  </w:num>
+  <w:num w:numId="12">
+    <w:abstractNumId w:val="9"/>
+  </w:num>
+  <w:num w:numId="13">
+    <w:abstractNumId w:val="18"/>
+  </w:num>
+  <w:num w:numId="14">
     <w:abstractNumId w:val="7"/>
   </w:num>
-  <w:num w:numId="5">
+  <w:num w:numId="15">
     <w:abstractNumId w:val="12"/>
   </w:num>
-  <w:num w:numId="6">
-    <w:abstractNumId w:val="10"/>
+  <w:num w:numId="16">
+    <w:abstractNumId w:val="16"/>
   </w:num>
-  <w:num w:numId="7">
-    <w:abstractNumId w:val="15"/>
-  </w:num>
-  <w:num w:numId="8">
-    <w:abstractNumId w:val="5"/>
-  </w:num>
-  <w:num w:numId="9">
+  <w:num w:numId="17">
     <w:abstractNumId w:val="2"/>
   </w:num>
-  <w:num w:numId="10">
-    <w:abstractNumId w:val="9"/>
+  <w:num w:numId="18">
+    <w:abstractNumId w:val="1"/>
   </w:num>
-  <w:num w:numId="11">
+  <w:num w:numId="19">
     <w:abstractNumId w:val="13"/>
-  </w:num>
-  <w:num w:numId="12">
-    <w:abstractNumId w:val="8"/>
-  </w:num>
-  <w:num w:numId="13">
-    <w:abstractNumId w:val="16"/>
-  </w:num>
-  <w:num w:numId="14">
-    <w:abstractNumId w:val="6"/>
-  </w:num>
-  <w:num w:numId="15">
-    <w:abstractNumId w:val="11"/>
-  </w:num>
-  <w:num w:numId="16">
-    <w:abstractNumId w:val="14"/>
-  </w:num>
-  <w:num w:numId="17">
-    <w:abstractNumId w:val="1"/>
   </w:num>
   <w:numIdMacAtCleanup w:val="15"/>
 </w:numbering>
@@ -4490,6 +4866,12 @@
 </file>
 
 <file path=customXml/item1.xml><?xml version="1.0" encoding="utf-8"?>
+<p:properties xmlns:p="http://schemas.microsoft.com/office/2006/metadata/properties" xmlns:xsi="http://www.w3.org/2001/XMLSchema-instance" xmlns:pc="http://schemas.microsoft.com/office/infopath/2007/PartnerControls">
+  <documentManagement/>
+</p:properties>
+</file>
+
+<file path=customXml/item2.xml><?xml version="1.0" encoding="utf-8"?>
 <ct:contentTypeSchema xmlns:ct="http://schemas.microsoft.com/office/2006/metadata/contentType" xmlns:ma="http://schemas.microsoft.com/office/2006/metadata/properties/metaAttributes" ct:_="" ma:_="" ma:contentTypeName="Document" ma:contentTypeID="0x010100C59E5EADCF4DCE43B0849C4BA8B8C042" ma:contentTypeVersion="0" ma:contentTypeDescription="Create a new document." ma:contentTypeScope="" ma:versionID="39622da4bb43e5e2623a74645f80a846">
   <xsd:schema xmlns:xsd="http://www.w3.org/2001/XMLSchema" xmlns:xs="http://www.w3.org/2001/XMLSchema" xmlns:p="http://schemas.microsoft.com/office/2006/metadata/properties" targetNamespace="http://schemas.microsoft.com/office/2006/metadata/properties" ma:root="true" ma:fieldsID="27b4a4f76bea50102067bc7ec8c6d4d1">
     <xsd:element name="properties">
@@ -4603,12 +4985,6 @@
 </ct:contentTypeSchema>
 </file>
 
-<file path=customXml/item2.xml><?xml version="1.0" encoding="utf-8"?>
-<p:properties xmlns:p="http://schemas.microsoft.com/office/2006/metadata/properties" xmlns:xsi="http://www.w3.org/2001/XMLSchema-instance" xmlns:pc="http://schemas.microsoft.com/office/infopath/2007/PartnerControls">
-  <documentManagement/>
-</p:properties>
-</file>
-
 <file path=customXml/item3.xml><?xml version="1.0" encoding="utf-8"?>
 <?mso-contentType ?>
 <FormTemplates xmlns="http://schemas.microsoft.com/sharepoint/v3/contenttype/forms">
@@ -4623,6 +4999,15 @@
 </file>
 
 <file path=customXml/itemProps1.xml><?xml version="1.0" encoding="utf-8"?>
+<ds:datastoreItem xmlns:ds="http://schemas.openxmlformats.org/officeDocument/2006/customXml" ds:itemID="{611550B8-30AC-441A-B9D9-6A575563C2EE}">
+  <ds:schemaRefs>
+    <ds:schemaRef ds:uri="http://schemas.microsoft.com/office/2006/metadata/properties"/>
+    <ds:schemaRef ds:uri="http://schemas.microsoft.com/office/infopath/2007/PartnerControls"/>
+  </ds:schemaRefs>
+</ds:datastoreItem>
+</file>
+
+<file path=customXml/itemProps2.xml><?xml version="1.0" encoding="utf-8"?>
 <ds:datastoreItem xmlns:ds="http://schemas.openxmlformats.org/officeDocument/2006/customXml" ds:itemID="{E5BBC9DB-E1F4-4CCC-B01D-51C43515EE19}">
   <ds:schemaRefs>
     <ds:schemaRef ds:uri="http://schemas.microsoft.com/office/2006/metadata/contentType"/>
@@ -4638,15 +5023,6 @@
 </ds:datastoreItem>
 </file>
 
-<file path=customXml/itemProps2.xml><?xml version="1.0" encoding="utf-8"?>
-<ds:datastoreItem xmlns:ds="http://schemas.openxmlformats.org/officeDocument/2006/customXml" ds:itemID="{611550B8-30AC-441A-B9D9-6A575563C2EE}">
-  <ds:schemaRefs>
-    <ds:schemaRef ds:uri="http://schemas.microsoft.com/office/2006/metadata/properties"/>
-    <ds:schemaRef ds:uri="http://schemas.microsoft.com/office/infopath/2007/PartnerControls"/>
-  </ds:schemaRefs>
-</ds:datastoreItem>
-</file>
-
 <file path=customXml/itemProps3.xml><?xml version="1.0" encoding="utf-8"?>
 <ds:datastoreItem xmlns:ds="http://schemas.openxmlformats.org/officeDocument/2006/customXml" ds:itemID="{F89B24F3-3BFA-42A5-9F89-2FF5AF61454E}">
   <ds:schemaRefs>
@@ -4656,7 +5032,7 @@
 </file>
 
 <file path=customXml/itemProps4.xml><?xml version="1.0" encoding="utf-8"?>
-<ds:datastoreItem xmlns:ds="http://schemas.openxmlformats.org/officeDocument/2006/customXml" ds:itemID="{A2D2EA81-A0EE-4AAB-BF49-72930C2C6357}">
+<ds:datastoreItem xmlns:ds="http://schemas.openxmlformats.org/officeDocument/2006/customXml" ds:itemID="{A60D3D18-D8DA-41A3-A91A-BD033B5054D0}">
   <ds:schemaRefs>
     <ds:schemaRef ds:uri="http://schemas.openxmlformats.org/officeDocument/2006/bibliography"/>
   </ds:schemaRefs>

</xml_diff>